<commit_message>
update mortgage timeline paper
</commit_message>
<xml_diff>
--- a/Finance/edit/timeline-mortgages-from-1190-to-today.docx
+++ b/Finance/edit/timeline-mortgages-from-1190-to-today.docx
@@ -895,13 +895,8 @@
       <w:pPr>
         <w:pStyle w:val="Heading3"/>
       </w:pPr>
-      <w:proofErr w:type="gramStart"/>
-      <w:r>
-        <w:t>Home Owners’</w:t>
-      </w:r>
-      <w:proofErr w:type="gramEnd"/>
-      <w:r>
-        <w:t xml:space="preserve"> Loan Corporation (HOLC)</w:t>
+      <w:r>
+        <w:t>Home Owners’ Loan Corporation (HOLC)</w:t>
       </w:r>
     </w:p>
     <w:p>
@@ -1169,7 +1164,7 @@
         <mc:AlternateContent>
           <mc:Choice Requires="wps">
             <w:drawing>
-              <wp:anchor distT="0" distB="0" distL="114300" distR="114300" simplePos="0" relativeHeight="251661312" behindDoc="0" locked="0" layoutInCell="1" allowOverlap="1" wp14:anchorId="3D233593" wp14:editId="2B5DAC44">
+              <wp:anchor distT="0" distB="0" distL="114300" distR="114300" simplePos="0" relativeHeight="251661312" behindDoc="0" locked="0" layoutInCell="1" allowOverlap="1" wp14:anchorId="3D233593" wp14:editId="65150146">
                 <wp:simplePos x="0" y="0"/>
                 <wp:positionH relativeFrom="column">
                   <wp:posOffset>0</wp:posOffset>
@@ -1196,7 +1191,7 @@
                         </a:prstGeom>
                         <a:solidFill>
                           <a:schemeClr val="bg1">
-                            <a:lumMod val="85000"/>
+                            <a:lumMod val="95000"/>
                           </a:schemeClr>
                         </a:solidFill>
                         <a:ln w="6350">
@@ -1287,7 +1282,7 @@
                 <v:stroke joinstyle="miter"/>
                 <v:path gradientshapeok="t" o:connecttype="rect"/>
               </v:shapetype>
-              <v:shape id="Text Box 2" o:spid="_x0000_s1026" type="#_x0000_t202" style="position:absolute;left:0;text-align:left;margin-left:0;margin-top:0;width:2in;height:2in;z-index:251661312;visibility:visible;mso-wrap-style:none;mso-wrap-distance-left:9pt;mso-wrap-distance-top:0;mso-wrap-distance-right:9pt;mso-wrap-distance-bottom:0;mso-position-horizontal:absolute;mso-position-horizontal-relative:text;mso-position-vertical:absolute;mso-position-vertical-relative:text;v-text-anchor:top" o:gfxdata="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" fillcolor="#d8d8d8 [2732]" stroked="f" strokeweight=".5pt">
+              <v:shape id="Text Box 2" o:spid="_x0000_s1026" type="#_x0000_t202" style="position:absolute;left:0;text-align:left;margin-left:0;margin-top:0;width:2in;height:2in;z-index:251661312;visibility:visible;mso-wrap-style:none;mso-wrap-distance-left:9pt;mso-wrap-distance-top:0;mso-wrap-distance-right:9pt;mso-wrap-distance-bottom:0;mso-position-horizontal:absolute;mso-position-horizontal-relative:text;mso-position-vertical:absolute;mso-position-vertical-relative:text;v-text-anchor:top" o:gfxdata="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" fillcolor="#f2f2f2 [3052]" stroked="f" strokeweight=".5pt">
                 <v:textbox style="mso-fit-shape-to-text:t">
                   <w:txbxContent>
                     <w:p>
@@ -1528,15 +1523,7 @@
         <w:t xml:space="preserve"> and</w:t>
       </w:r>
       <w:r>
-        <w:t xml:space="preserve"> G</w:t>
-      </w:r>
-      <w:proofErr w:type="spellStart"/>
-      <w:r>
-        <w:t>innie</w:t>
-      </w:r>
-      <w:proofErr w:type="spellEnd"/>
-      <w:r>
-        <w:t xml:space="preserve"> Mae (Government National Mortgage Association)</w:t>
+        <w:t xml:space="preserve"> Ginnie Mae (Government National Mortgage Association)</w:t>
       </w:r>
       <w:r>
         <w:t xml:space="preserve">. Then, converted </w:t>
@@ -1591,7 +1578,7 @@
         <mc:AlternateContent>
           <mc:Choice Requires="wps">
             <w:drawing>
-              <wp:anchor distT="0" distB="0" distL="114300" distR="114300" simplePos="0" relativeHeight="251659264" behindDoc="0" locked="0" layoutInCell="1" allowOverlap="1" wp14:anchorId="67AEE32A" wp14:editId="1B08F107">
+              <wp:anchor distT="0" distB="0" distL="114300" distR="114300" simplePos="0" relativeHeight="251659264" behindDoc="0" locked="0" layoutInCell="1" allowOverlap="1" wp14:anchorId="67AEE32A" wp14:editId="049E3845">
                 <wp:simplePos x="0" y="0"/>
                 <wp:positionH relativeFrom="column">
                   <wp:posOffset>0</wp:posOffset>
@@ -1600,7 +1587,7 @@
                   <wp:posOffset>0</wp:posOffset>
                 </wp:positionV>
                 <wp:extent cx="1828800" cy="1828800"/>
-                <wp:effectExtent l="0" t="0" r="6350" b="0"/>
+                <wp:effectExtent l="0" t="0" r="6350" b="3175"/>
                 <wp:wrapSquare wrapText="bothSides"/>
                 <wp:docPr id="1" name="Text Box 1"/>
                 <wp:cNvGraphicFramePr/>
@@ -1618,7 +1605,7 @@
                         </a:prstGeom>
                         <a:solidFill>
                           <a:schemeClr val="bg1">
-                            <a:lumMod val="85000"/>
+                            <a:lumMod val="95000"/>
                           </a:schemeClr>
                         </a:solidFill>
                         <a:ln w="6350">
@@ -1685,25 +1672,7 @@
                                 <w:sz w:val="20"/>
                                 <w:szCs w:val="20"/>
                               </w:rPr>
-                              <w:t xml:space="preserve">The government subsequently granted Fannie Mae and Freddie Mac authorization to purchase conventional loans (loans not insured by the FHA, VA, or </w:t>
-                            </w:r>
-                            <w:proofErr w:type="spellStart"/>
-                            <w:r>
-                              <w:rPr>
-                                <w:rFonts w:ascii="Calibri" w:hAnsi="Calibri" w:cs="Calibri"/>
-                                <w:sz w:val="20"/>
-                                <w:szCs w:val="20"/>
-                              </w:rPr>
-                              <w:t>FmHA</w:t>
-                            </w:r>
-                            <w:proofErr w:type="spellEnd"/>
-                            <w:r>
-                              <w:rPr>
-                                <w:rFonts w:ascii="Calibri" w:hAnsi="Calibri" w:cs="Calibri"/>
-                                <w:sz w:val="20"/>
-                                <w:szCs w:val="20"/>
-                              </w:rPr>
-                              <w:t xml:space="preserve"> (Farmers Home Administration)).</w:t>
+                              <w:t>The government subsequently granted Fannie Mae and Freddie Mac authorization to purchase conventional loans (loans not insured by the FHA, VA, or FmHA (Farmers Home Administration)).</w:t>
                             </w:r>
                           </w:p>
                           <w:p>
@@ -1744,7 +1713,7 @@
           </mc:Choice>
           <mc:Fallback>
             <w:pict>
-              <v:shape w14:anchorId="67AEE32A" id="Text Box 1" o:spid="_x0000_s1027" type="#_x0000_t202" style="position:absolute;margin-left:0;margin-top:0;width:2in;height:2in;z-index:251659264;visibility:visible;mso-wrap-style:none;mso-wrap-distance-left:9pt;mso-wrap-distance-top:0;mso-wrap-distance-right:9pt;mso-wrap-distance-bottom:0;mso-position-horizontal:absolute;mso-position-horizontal-relative:text;mso-position-vertical:absolute;mso-position-vertical-relative:text;v-text-anchor:top" o:gfxdata="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" fillcolor="#d8d8d8 [2732]" stroked="f" strokeweight=".5pt">
+              <v:shape w14:anchorId="67AEE32A" id="Text Box 1" o:spid="_x0000_s1027" type="#_x0000_t202" style="position:absolute;margin-left:0;margin-top:0;width:2in;height:2in;z-index:251659264;visibility:visible;mso-wrap-style:none;mso-wrap-distance-left:9pt;mso-wrap-distance-top:0;mso-wrap-distance-right:9pt;mso-wrap-distance-bottom:0;mso-position-horizontal:absolute;mso-position-horizontal-relative:text;mso-position-vertical:absolute;mso-position-vertical-relative:text;v-text-anchor:top" o:gfxdata="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" fillcolor="#f2f2f2 [3052]" stroked="f" strokeweight=".5pt">
                 <v:textbox style="mso-fit-shape-to-text:t">
                   <w:txbxContent>
                     <w:p>
@@ -1805,25 +1774,7 @@
                           <w:sz w:val="20"/>
                           <w:szCs w:val="20"/>
                         </w:rPr>
-                        <w:t xml:space="preserve">The government subsequently granted Fannie Mae and Freddie Mac authorization to purchase conventional loans (loans not insured by the FHA, VA, or </w:t>
-                      </w:r>
-                      <w:proofErr w:type="spellStart"/>
-                      <w:r>
-                        <w:rPr>
-                          <w:rFonts w:ascii="Calibri" w:hAnsi="Calibri" w:cs="Calibri"/>
-                          <w:sz w:val="20"/>
-                          <w:szCs w:val="20"/>
-                        </w:rPr>
-                        <w:t>FmHA</w:t>
-                      </w:r>
-                      <w:proofErr w:type="spellEnd"/>
-                      <w:r>
-                        <w:rPr>
-                          <w:rFonts w:ascii="Calibri" w:hAnsi="Calibri" w:cs="Calibri"/>
-                          <w:sz w:val="20"/>
-                          <w:szCs w:val="20"/>
-                        </w:rPr>
-                        <w:t xml:space="preserve"> (Farmers Home Administration)).</w:t>
+                        <w:t>The government subsequently granted Fannie Mae and Freddie Mac authorization to purchase conventional loans (loans not insured by the FHA, VA, or FmHA (Farmers Home Administration)).</w:t>
                       </w:r>
                     </w:p>
                     <w:p>

</xml_diff>